<commit_message>
Added one more TODO
</commit_message>
<xml_diff>
--- a/Courses/Software-Sciences/Module-4-Information-Systems-New/05-Connecting-Windows-Forms-with-Database/05-Connecting-Windows-Forms-with-Database-Exercise.docx
+++ b/Courses/Software-Sciences/Module-4-Information-Systems-New/05-Connecting-Windows-Forms-with-Database/05-Connecting-Windows-Forms-with-Database-Exercise.docx
@@ -713,7 +713,6 @@
         <w:ind w:left="357"/>
         <w:rPr>
           <w:rFonts w:ascii="Consolas" w:hAnsi="Consolas" w:cs="Consolas"/>
-          <w:lang/>
         </w:rPr>
       </w:pPr>
       <w:r>
@@ -939,7 +938,7 @@
           <w:noProof/>
         </w:rPr>
         <w:drawing>
-          <wp:inline distT="0" distB="0" distL="0" distR="0" wp14:anchorId="219B88FC" wp14:editId="23F231E7">
+          <wp:inline distT="0" distB="0" distL="0" distR="0" wp14:anchorId="219B88FC" wp14:editId="5C53BD0A">
             <wp:extent cx="1760920" cy="2261021"/>
             <wp:effectExtent l="12700" t="12700" r="17145" b="12700"/>
             <wp:docPr id="1473928821" name="Picture 2"/>
@@ -1180,6 +1179,45 @@
       <w:r>
         <w:t>.</w:t>
       </w:r>
+    </w:p>
+    <w:p>
+      <w:pPr>
+        <w:spacing w:after="0"/>
+      </w:pPr>
+    </w:p>
+    <w:p>
+      <w:pPr>
+        <w:spacing w:after="0"/>
+      </w:pPr>
+      <w:r>
+        <w:rPr>
+          <w:highlight w:val="yellow"/>
+        </w:rPr>
+        <w:t>TODO: screenshot</w:t>
+      </w:r>
+      <w:r>
+        <w:rPr>
+          <w:highlight w:val="yellow"/>
+          <w:lang w:val="bg-BG"/>
+        </w:rPr>
+        <w:t xml:space="preserve">, който показва генерирането на </w:t>
+      </w:r>
+      <w:proofErr w:type="spellStart"/>
+      <w:r>
+        <w:rPr>
+          <w:highlight w:val="yellow"/>
+        </w:rPr>
+        <w:t>BindingSource</w:t>
+      </w:r>
+      <w:proofErr w:type="spellEnd"/>
+      <w:r>
+        <w:t>.</w:t>
+      </w:r>
+    </w:p>
+    <w:p>
+      <w:pPr>
+        <w:spacing w:after="0"/>
+      </w:pPr>
     </w:p>
     <w:p>
       <w:pPr>
@@ -1566,9 +1604,6 @@
           <w:numId w:val="45"/>
         </w:numPr>
         <w:spacing w:after="0"/>
-        <w:rPr>
-          <w:lang/>
-        </w:rPr>
       </w:pPr>
       <w:r>
         <w:rPr>
@@ -1612,7 +1647,7 @@
         </w:rPr>
         <w:lastRenderedPageBreak/>
         <w:drawing>
-          <wp:inline distT="0" distB="0" distL="0" distR="0" wp14:anchorId="1DE074A4" wp14:editId="6ECE1820">
+          <wp:inline distT="0" distB="0" distL="0" distR="0" wp14:anchorId="1DE074A4" wp14:editId="5823467B">
             <wp:extent cx="1737272" cy="4540267"/>
             <wp:effectExtent l="12700" t="12700" r="15875" b="6350"/>
             <wp:docPr id="1884524973" name="Picture 4"/>

</xml_diff>